<commit_message>
change - correct fft.h and features changing to match exactly pc calculations
</commit_message>
<xml_diff>
--- a/src/data_process_and_classification/classification_results.docx
+++ b/src/data_process_and_classification/classification_results.docx
@@ -2,6 +2,372 @@
 <file path=word/document.xml><?xml version="1.0" encoding="utf-8"?>
 <w:document xmlns:wpc="http://schemas.microsoft.com/office/word/2010/wordprocessingCanvas" xmlns:mo="http://schemas.microsoft.com/office/mac/office/2008/main" xmlns:mc="http://schemas.openxmlformats.org/markup-compatibility/2006" xmlns:mv="urn:schemas-microsoft-com:mac:vml" xmlns:o="urn:schemas-microsoft-com:office:office" xmlns:r="http://schemas.openxmlformats.org/officeDocument/2006/relationships" xmlns:m="http://schemas.openxmlformats.org/officeDocument/2006/math" xmlns:v="urn:schemas-microsoft-com:vml" xmlns:wp14="http://schemas.microsoft.com/office/word/2010/wordprocessingDrawing" xmlns:wp="http://schemas.openxmlformats.org/drawingml/2006/wordprocessingDrawing" xmlns:w10="urn:schemas-microsoft-com:office:word" xmlns:w="http://schemas.openxmlformats.org/wordprocessingml/2006/main" xmlns:w14="http://schemas.microsoft.com/office/word/2010/wordml" xmlns:wpg="http://schemas.microsoft.com/office/word/2010/wordprocessingGroup" xmlns:wpi="http://schemas.microsoft.com/office/word/2010/wordprocessingInk" xmlns:wne="http://schemas.microsoft.com/office/word/2006/wordml" xmlns:wps="http://schemas.microsoft.com/office/word/2010/wordprocessingShape" mc:Ignorable="w14 wp14">
   <w:body>
+    <w:p>
+      <w:r>
+        <w:rPr>
+          <w:rFonts w:ascii="Times New Roman" w:hAnsi="Times New Roman"/>
+          <w:sz w:val="22"/>
+        </w:rPr>
+        <w:t>======================= CLASSIFICATION RESULTS =======================</w:t>
+        <w:br/>
+        <w:t>CLASSIFIER:  DecisionTree</w:t>
+        <w:br/>
+        <w:t xml:space="preserve">Accuracy: 95.27 % </w:t>
+        <w:br/>
+        <w:t>Feature used : ONLY RAW DATA</w:t>
+        <w:br/>
+        <w:t>Classification Time:  0.572 seconds</w:t>
+        <w:br/>
+      </w:r>
+    </w:p>
+    <w:p>
+      <w:r>
+        <w:drawing>
+          <wp:inline xmlns:a="http://schemas.openxmlformats.org/drawingml/2006/main" xmlns:pic="http://schemas.openxmlformats.org/drawingml/2006/picture">
+            <wp:extent cx="5486400" cy="2579310"/>
+            <wp:docPr id="1" name="Picture 1"/>
+            <wp:cNvGraphicFramePr>
+              <a:graphicFrameLocks noChangeAspect="1"/>
+            </wp:cNvGraphicFramePr>
+            <a:graphic>
+              <a:graphicData uri="http://schemas.openxmlformats.org/drawingml/2006/picture">
+                <pic:pic>
+                  <pic:nvPicPr>
+                    <pic:cNvPr id="0" name="temp_image.png"/>
+                    <pic:cNvPicPr/>
+                  </pic:nvPicPr>
+                  <pic:blipFill>
+                    <a:blip r:embed="rId9"/>
+                    <a:stretch>
+                      <a:fillRect/>
+                    </a:stretch>
+                  </pic:blipFill>
+                  <pic:spPr>
+                    <a:xfrm>
+                      <a:off x="0" y="0"/>
+                      <a:ext cx="5486400" cy="2579310"/>
+                    </a:xfrm>
+                    <a:prstGeom prst="rect"/>
+                  </pic:spPr>
+                </pic:pic>
+              </a:graphicData>
+            </a:graphic>
+          </wp:inline>
+        </w:drawing>
+      </w:r>
+    </w:p>
+    <w:p>
+      <w:r>
+        <w:br/>
+        <w:t>======================================================================</w:t>
+        <w:br/>
+      </w:r>
+    </w:p>
+    <w:p>
+      <w:r>
+        <w:rPr>
+          <w:rFonts w:ascii="Times New Roman" w:hAnsi="Times New Roman"/>
+          <w:sz w:val="22"/>
+        </w:rPr>
+        <w:t>======================= CLASSIFICATION RESULTS =======================</w:t>
+        <w:br/>
+        <w:t>CLASSIFIER:  DecisionTree</w:t>
+        <w:br/>
+        <w:t xml:space="preserve">Accuracy: 99.64 % </w:t>
+        <w:br/>
+        <w:t>Feature used : ALL FEATURES</w:t>
+        <w:br/>
+        <w:t>Classification Time:  8.446 seconds</w:t>
+        <w:br/>
+      </w:r>
+    </w:p>
+    <w:p>
+      <w:r>
+        <w:drawing>
+          <wp:inline xmlns:a="http://schemas.openxmlformats.org/drawingml/2006/main" xmlns:pic="http://schemas.openxmlformats.org/drawingml/2006/picture">
+            <wp:extent cx="5486400" cy="2605251"/>
+            <wp:docPr id="2" name="Picture 2"/>
+            <wp:cNvGraphicFramePr>
+              <a:graphicFrameLocks noChangeAspect="1"/>
+            </wp:cNvGraphicFramePr>
+            <a:graphic>
+              <a:graphicData uri="http://schemas.openxmlformats.org/drawingml/2006/picture">
+                <pic:pic>
+                  <pic:nvPicPr>
+                    <pic:cNvPr id="0" name="temp_image.png"/>
+                    <pic:cNvPicPr/>
+                  </pic:nvPicPr>
+                  <pic:blipFill>
+                    <a:blip r:embed="rId10"/>
+                    <a:stretch>
+                      <a:fillRect/>
+                    </a:stretch>
+                  </pic:blipFill>
+                  <pic:spPr>
+                    <a:xfrm>
+                      <a:off x="0" y="0"/>
+                      <a:ext cx="5486400" cy="2605251"/>
+                    </a:xfrm>
+                    <a:prstGeom prst="rect"/>
+                  </pic:spPr>
+                </pic:pic>
+              </a:graphicData>
+            </a:graphic>
+          </wp:inline>
+        </w:drawing>
+      </w:r>
+    </w:p>
+    <w:p>
+      <w:r>
+        <w:br/>
+        <w:t>======================================================================</w:t>
+        <w:br/>
+      </w:r>
+    </w:p>
+    <w:p>
+      <w:r>
+        <w:rPr>
+          <w:rFonts w:ascii="Times New Roman" w:hAnsi="Times New Roman"/>
+          <w:sz w:val="22"/>
+        </w:rPr>
+        <w:t>======================= CLASSIFICATION RESULTS =======================</w:t>
+        <w:br/>
+        <w:t>CLASSIFIER:  DecisionTree</w:t>
+        <w:br/>
+        <w:t xml:space="preserve">Accuracy: 98.97 % </w:t>
+        <w:br/>
+        <w:t>Feature used : RELIFF FEATURES 10 Best</w:t>
+        <w:br/>
+        <w:t>Classification Time:  1.622 seconds</w:t>
+        <w:br/>
+      </w:r>
+    </w:p>
+    <w:p>
+      <w:r>
+        <w:drawing>
+          <wp:inline xmlns:a="http://schemas.openxmlformats.org/drawingml/2006/main" xmlns:pic="http://schemas.openxmlformats.org/drawingml/2006/picture">
+            <wp:extent cx="5486400" cy="2440451"/>
+            <wp:docPr id="3" name="Picture 3"/>
+            <wp:cNvGraphicFramePr>
+              <a:graphicFrameLocks noChangeAspect="1"/>
+            </wp:cNvGraphicFramePr>
+            <a:graphic>
+              <a:graphicData uri="http://schemas.openxmlformats.org/drawingml/2006/picture">
+                <pic:pic>
+                  <pic:nvPicPr>
+                    <pic:cNvPr id="0" name="temp_image.png"/>
+                    <pic:cNvPicPr/>
+                  </pic:nvPicPr>
+                  <pic:blipFill>
+                    <a:blip r:embed="rId11"/>
+                    <a:stretch>
+                      <a:fillRect/>
+                    </a:stretch>
+                  </pic:blipFill>
+                  <pic:spPr>
+                    <a:xfrm>
+                      <a:off x="0" y="0"/>
+                      <a:ext cx="5486400" cy="2440451"/>
+                    </a:xfrm>
+                    <a:prstGeom prst="rect"/>
+                  </pic:spPr>
+                </pic:pic>
+              </a:graphicData>
+            </a:graphic>
+          </wp:inline>
+        </w:drawing>
+      </w:r>
+    </w:p>
+    <w:p>
+      <w:r>
+        <w:br/>
+        <w:t>======================================================================</w:t>
+        <w:br/>
+      </w:r>
+    </w:p>
+    <w:p>
+      <w:r>
+        <w:rPr>
+          <w:rFonts w:ascii="Times New Roman" w:hAnsi="Times New Roman"/>
+          <w:sz w:val="22"/>
+        </w:rPr>
+        <w:t>======================= CLASSIFICATION RESULTS =======================</w:t>
+        <w:br/>
+        <w:t>CLASSIFIER:  RandomForest</w:t>
+        <w:br/>
+        <w:t xml:space="preserve">Accuracy: 97.94 % </w:t>
+        <w:br/>
+        <w:t>Feature used : ONLY RAW DATA</w:t>
+        <w:br/>
+        <w:t>Classification Time:  2.523 seconds</w:t>
+        <w:br/>
+      </w:r>
+    </w:p>
+    <w:p>
+      <w:r>
+        <w:drawing>
+          <wp:inline xmlns:a="http://schemas.openxmlformats.org/drawingml/2006/main" xmlns:pic="http://schemas.openxmlformats.org/drawingml/2006/picture">
+            <wp:extent cx="5486400" cy="2552981"/>
+            <wp:docPr id="4" name="Picture 4"/>
+            <wp:cNvGraphicFramePr>
+              <a:graphicFrameLocks noChangeAspect="1"/>
+            </wp:cNvGraphicFramePr>
+            <a:graphic>
+              <a:graphicData uri="http://schemas.openxmlformats.org/drawingml/2006/picture">
+                <pic:pic>
+                  <pic:nvPicPr>
+                    <pic:cNvPr id="0" name="temp_image.png"/>
+                    <pic:cNvPicPr/>
+                  </pic:nvPicPr>
+                  <pic:blipFill>
+                    <a:blip r:embed="rId12"/>
+                    <a:stretch>
+                      <a:fillRect/>
+                    </a:stretch>
+                  </pic:blipFill>
+                  <pic:spPr>
+                    <a:xfrm>
+                      <a:off x="0" y="0"/>
+                      <a:ext cx="5486400" cy="2552981"/>
+                    </a:xfrm>
+                    <a:prstGeom prst="rect"/>
+                  </pic:spPr>
+                </pic:pic>
+              </a:graphicData>
+            </a:graphic>
+          </wp:inline>
+        </w:drawing>
+      </w:r>
+    </w:p>
+    <w:p>
+      <w:r>
+        <w:br/>
+        <w:t>======================================================================</w:t>
+        <w:br/>
+      </w:r>
+    </w:p>
+    <w:p>
+      <w:r>
+        <w:rPr>
+          <w:rFonts w:ascii="Times New Roman" w:hAnsi="Times New Roman"/>
+          <w:sz w:val="22"/>
+        </w:rPr>
+        <w:t>======================= CLASSIFICATION RESULTS =======================</w:t>
+        <w:br/>
+        <w:t>CLASSIFIER:  RandomForest</w:t>
+        <w:br/>
+        <w:t xml:space="preserve">Accuracy: 99.85 % </w:t>
+        <w:br/>
+        <w:t>Feature used : ALL FEATURES</w:t>
+        <w:br/>
+        <w:t>Classification Time:  9.84 seconds</w:t>
+        <w:br/>
+      </w:r>
+    </w:p>
+    <w:p>
+      <w:r>
+        <w:drawing>
+          <wp:inline xmlns:a="http://schemas.openxmlformats.org/drawingml/2006/main" xmlns:pic="http://schemas.openxmlformats.org/drawingml/2006/picture">
+            <wp:extent cx="5486400" cy="2578393"/>
+            <wp:docPr id="5" name="Picture 5"/>
+            <wp:cNvGraphicFramePr>
+              <a:graphicFrameLocks noChangeAspect="1"/>
+            </wp:cNvGraphicFramePr>
+            <a:graphic>
+              <a:graphicData uri="http://schemas.openxmlformats.org/drawingml/2006/picture">
+                <pic:pic>
+                  <pic:nvPicPr>
+                    <pic:cNvPr id="0" name="temp_image.png"/>
+                    <pic:cNvPicPr/>
+                  </pic:nvPicPr>
+                  <pic:blipFill>
+                    <a:blip r:embed="rId13"/>
+                    <a:stretch>
+                      <a:fillRect/>
+                    </a:stretch>
+                  </pic:blipFill>
+                  <pic:spPr>
+                    <a:xfrm>
+                      <a:off x="0" y="0"/>
+                      <a:ext cx="5486400" cy="2578393"/>
+                    </a:xfrm>
+                    <a:prstGeom prst="rect"/>
+                  </pic:spPr>
+                </pic:pic>
+              </a:graphicData>
+            </a:graphic>
+          </wp:inline>
+        </w:drawing>
+      </w:r>
+    </w:p>
+    <w:p>
+      <w:r>
+        <w:br/>
+        <w:t>======================================================================</w:t>
+        <w:br/>
+      </w:r>
+    </w:p>
+    <w:p>
+      <w:r>
+        <w:rPr>
+          <w:rFonts w:ascii="Times New Roman" w:hAnsi="Times New Roman"/>
+          <w:sz w:val="22"/>
+        </w:rPr>
+        <w:t>======================= CLASSIFICATION RESULTS =======================</w:t>
+        <w:br/>
+        <w:t>CLASSIFIER:  RandomForest</w:t>
+        <w:br/>
+        <w:t xml:space="preserve">Accuracy: 99.39 % </w:t>
+        <w:br/>
+        <w:t>Feature used : RELIFF FEATURES 10 Best</w:t>
+        <w:br/>
+        <w:t>Classification Time:  9.939 seconds</w:t>
+        <w:br/>
+      </w:r>
+    </w:p>
+    <w:p>
+      <w:r>
+        <w:drawing>
+          <wp:inline xmlns:a="http://schemas.openxmlformats.org/drawingml/2006/main" xmlns:pic="http://schemas.openxmlformats.org/drawingml/2006/picture">
+            <wp:extent cx="5486400" cy="2416867"/>
+            <wp:docPr id="6" name="Picture 6"/>
+            <wp:cNvGraphicFramePr>
+              <a:graphicFrameLocks noChangeAspect="1"/>
+            </wp:cNvGraphicFramePr>
+            <a:graphic>
+              <a:graphicData uri="http://schemas.openxmlformats.org/drawingml/2006/picture">
+                <pic:pic>
+                  <pic:nvPicPr>
+                    <pic:cNvPr id="0" name="temp_image.png"/>
+                    <pic:cNvPicPr/>
+                  </pic:nvPicPr>
+                  <pic:blipFill>
+                    <a:blip r:embed="rId14"/>
+                    <a:stretch>
+                      <a:fillRect/>
+                    </a:stretch>
+                  </pic:blipFill>
+                  <pic:spPr>
+                    <a:xfrm>
+                      <a:off x="0" y="0"/>
+                      <a:ext cx="5486400" cy="2416867"/>
+                    </a:xfrm>
+                    <a:prstGeom prst="rect"/>
+                  </pic:spPr>
+                </pic:pic>
+              </a:graphicData>
+            </a:graphic>
+          </wp:inline>
+        </w:drawing>
+      </w:r>
+    </w:p>
+    <w:p>
+      <w:r>
+        <w:br/>
+        <w:t>======================================================================</w:t>
+        <w:br/>
+      </w:r>
+    </w:p>
     <w:sectPr>
       <w:pgSz w:w="12240" w:h="15840"/>
       <w:pgMar w:top="1440" w:right="1800" w:bottom="1440" w:left="1800" w:header="720" w:footer="720" w:gutter="0"/>

</xml_diff>